<commit_message>
WIP 2023-03 Quarterly report
#37
</commit_message>
<xml_diff>
--- a/quarterly_reports/table_11_ft.docx
+++ b/quarterly_reports/table_11_ft.docx
@@ -17,7 +17,6 @@
       </w:tblGrid>
       <w:tr>
         <w:trPr>
-          <w:cantSplit/>
           <w:trHeight w:val="360" w:hRule="auto"/>
           <w:tblHeader/>
         </w:trPr>
@@ -43,7 +42,6 @@
             <w:pPr>
               <w:pStyle w:val="Normal"/>
               <w:jc w:val="left"/>
-              <w:keepNext/>
               <w:pBdr>
                 <w:bottom w:val="none" w:sz="0" w:space="0" w:color="000000"/>
                 <w:top w:val="none" w:sz="0" w:space="0" w:color="000000"/>
@@ -88,7 +86,6 @@
             <w:pPr>
               <w:pStyle w:val="Normal"/>
               <w:jc w:val="left"/>
-              <w:keepNext/>
               <w:pBdr>
                 <w:bottom w:val="none" w:sz="0" w:space="0" w:color="000000"/>
                 <w:top w:val="none" w:sz="0" w:space="0" w:color="000000"/>
@@ -133,7 +130,6 @@
             <w:pPr>
               <w:pStyle w:val="Normal"/>
               <w:jc w:val="left"/>
-              <w:keepNext/>
               <w:pBdr>
                 <w:bottom w:val="none" w:sz="0" w:space="0" w:color="000000"/>
                 <w:top w:val="none" w:sz="0" w:space="0" w:color="000000"/>
@@ -178,7 +174,6 @@
             <w:pPr>
               <w:pStyle w:val="Normal"/>
               <w:jc w:val="left"/>
-              <w:keepNext/>
               <w:pBdr>
                 <w:bottom w:val="none" w:sz="0" w:space="0" w:color="000000"/>
                 <w:top w:val="none" w:sz="0" w:space="0" w:color="000000"/>
@@ -223,7 +218,6 @@
             <w:pPr>
               <w:pStyle w:val="Normal"/>
               <w:jc w:val="left"/>
-              <w:keepNext/>
               <w:pBdr>
                 <w:bottom w:val="none" w:sz="0" w:space="0" w:color="000000"/>
                 <w:top w:val="none" w:sz="0" w:space="0" w:color="000000"/>
@@ -250,7 +244,6 @@
       </w:tr>
       <w:tr>
         <w:trPr>
-          <w:cantSplit/>
           <w:trHeight w:val="360" w:hRule="auto"/>
         </w:trPr>
         body1
@@ -275,7 +268,6 @@
             <w:pPr>
               <w:pStyle w:val="Normal"/>
               <w:jc w:val="left"/>
-              <w:keepNext/>
               <w:pBdr>
                 <w:bottom w:val="none" w:sz="0" w:space="0" w:color="000000"/>
                 <w:top w:val="none" w:sz="0" w:space="0" w:color="000000"/>
@@ -320,7 +312,6 @@
             <w:pPr>
               <w:pStyle w:val="Normal"/>
               <w:jc w:val="left"/>
-              <w:keepNext/>
               <w:pBdr>
                 <w:bottom w:val="none" w:sz="0" w:space="0" w:color="000000"/>
                 <w:top w:val="none" w:sz="0" w:space="0" w:color="000000"/>
@@ -340,7 +331,7 @@
                 <w:szCs w:val="22"/>
                 <w:color w:val="000000"/>
               </w:rPr>
-              <w:t xml:space="preserve">301 (74.1)</w:t>
+              <w:t xml:space="preserve">302 (74.4)</w:t>
             </w:r>
           </w:p>
         </w:tc>
@@ -365,7 +356,6 @@
             <w:pPr>
               <w:pStyle w:val="Normal"/>
               <w:jc w:val="left"/>
-              <w:keepNext/>
               <w:pBdr>
                 <w:bottom w:val="none" w:sz="0" w:space="0" w:color="000000"/>
                 <w:top w:val="none" w:sz="0" w:space="0" w:color="000000"/>
@@ -410,7 +400,6 @@
             <w:pPr>
               <w:pStyle w:val="Normal"/>
               <w:jc w:val="left"/>
-              <w:keepNext/>
               <w:pBdr>
                 <w:bottom w:val="none" w:sz="0" w:space="0" w:color="000000"/>
                 <w:top w:val="none" w:sz="0" w:space="0" w:color="000000"/>
@@ -455,7 +444,6 @@
             <w:pPr>
               <w:pStyle w:val="Normal"/>
               <w:jc w:val="left"/>
-              <w:keepNext/>
               <w:pBdr>
                 <w:bottom w:val="none" w:sz="0" w:space="0" w:color="000000"/>
                 <w:top w:val="none" w:sz="0" w:space="0" w:color="000000"/>
@@ -475,14 +463,13 @@
                 <w:szCs w:val="22"/>
                 <w:color w:val="000000"/>
               </w:rPr>
-              <w:t xml:space="preserve">99 (73.9)</w:t>
+              <w:t xml:space="preserve">100 (74.6)</w:t>
             </w:r>
           </w:p>
         </w:tc>
       </w:tr>
       <w:tr>
         <w:trPr>
-          <w:cantSplit/>
           <w:trHeight w:val="360" w:hRule="auto"/>
         </w:trPr>
         body2
@@ -507,7 +494,6 @@
             <w:pPr>
               <w:pStyle w:val="Normal"/>
               <w:jc w:val="left"/>
-              <w:keepNext/>
               <w:pBdr>
                 <w:bottom w:val="none" w:sz="0" w:space="0" w:color="000000"/>
                 <w:top w:val="none" w:sz="0" w:space="0" w:color="000000"/>
@@ -552,7 +538,6 @@
             <w:pPr>
               <w:pStyle w:val="Normal"/>
               <w:jc w:val="left"/>
-              <w:keepNext/>
               <w:pBdr>
                 <w:bottom w:val="none" w:sz="0" w:space="0" w:color="000000"/>
                 <w:top w:val="none" w:sz="0" w:space="0" w:color="000000"/>
@@ -597,7 +582,6 @@
             <w:pPr>
               <w:pStyle w:val="Normal"/>
               <w:jc w:val="left"/>
-              <w:keepNext/>
               <w:pBdr>
                 <w:bottom w:val="none" w:sz="0" w:space="0" w:color="000000"/>
                 <w:top w:val="none" w:sz="0" w:space="0" w:color="000000"/>
@@ -642,7 +626,6 @@
             <w:pPr>
               <w:pStyle w:val="Normal"/>
               <w:jc w:val="left"/>
-              <w:keepNext/>
               <w:pBdr>
                 <w:bottom w:val="none" w:sz="0" w:space="0" w:color="000000"/>
                 <w:top w:val="none" w:sz="0" w:space="0" w:color="000000"/>
@@ -687,7 +670,6 @@
             <w:pPr>
               <w:pStyle w:val="Normal"/>
               <w:jc w:val="left"/>
-              <w:keepNext/>
               <w:pBdr>
                 <w:bottom w:val="none" w:sz="0" w:space="0" w:color="000000"/>
                 <w:top w:val="none" w:sz="0" w:space="0" w:color="000000"/>
@@ -714,7 +696,6 @@
       </w:tr>
       <w:tr>
         <w:trPr>
-          <w:cantSplit/>
           <w:trHeight w:val="360" w:hRule="auto"/>
         </w:trPr>
         body3
@@ -739,7 +720,6 @@
             <w:pPr>
               <w:pStyle w:val="Normal"/>
               <w:jc w:val="left"/>
-              <w:keepNext/>
               <w:pBdr>
                 <w:bottom w:val="none" w:sz="0" w:space="0" w:color="000000"/>
                 <w:top w:val="none" w:sz="0" w:space="0" w:color="000000"/>
@@ -784,7 +764,6 @@
             <w:pPr>
               <w:pStyle w:val="Normal"/>
               <w:jc w:val="left"/>
-              <w:keepNext/>
               <w:pBdr>
                 <w:bottom w:val="none" w:sz="0" w:space="0" w:color="000000"/>
                 <w:top w:val="none" w:sz="0" w:space="0" w:color="000000"/>
@@ -804,7 +783,7 @@
                 <w:szCs w:val="22"/>
                 <w:color w:val="000000"/>
               </w:rPr>
-              <w:t xml:space="preserve">200 (49.3)</w:t>
+              <w:t xml:space="preserve">203 (50.0)</w:t>
             </w:r>
           </w:p>
         </w:tc>
@@ -829,7 +808,6 @@
             <w:pPr>
               <w:pStyle w:val="Normal"/>
               <w:jc w:val="left"/>
-              <w:keepNext/>
               <w:pBdr>
                 <w:bottom w:val="none" w:sz="0" w:space="0" w:color="000000"/>
                 <w:top w:val="none" w:sz="0" w:space="0" w:color="000000"/>
@@ -849,7 +827,7 @@
                 <w:szCs w:val="22"/>
                 <w:color w:val="000000"/>
               </w:rPr>
-              <w:t xml:space="preserve">72 (52.6)</w:t>
+              <w:t xml:space="preserve">73 (53.3)</w:t>
             </w:r>
           </w:p>
         </w:tc>
@@ -874,7 +852,6 @@
             <w:pPr>
               <w:pStyle w:val="Normal"/>
               <w:jc w:val="left"/>
-              <w:keepNext/>
               <w:pBdr>
                 <w:bottom w:val="none" w:sz="0" w:space="0" w:color="000000"/>
                 <w:top w:val="none" w:sz="0" w:space="0" w:color="000000"/>
@@ -894,7 +871,7 @@
                 <w:szCs w:val="22"/>
                 <w:color w:val="000000"/>
               </w:rPr>
-              <w:t xml:space="preserve">60 (44.4)</w:t>
+              <w:t xml:space="preserve">62 (45.9)</w:t>
             </w:r>
           </w:p>
         </w:tc>
@@ -919,7 +896,6 @@
             <w:pPr>
               <w:pStyle w:val="Normal"/>
               <w:jc w:val="left"/>
-              <w:keepNext/>
               <w:pBdr>
                 <w:bottom w:val="none" w:sz="0" w:space="0" w:color="000000"/>
                 <w:top w:val="none" w:sz="0" w:space="0" w:color="000000"/>
@@ -946,7 +922,6 @@
       </w:tr>
       <w:tr>
         <w:trPr>
-          <w:cantSplit/>
           <w:trHeight w:val="360" w:hRule="auto"/>
         </w:trPr>
         body4
@@ -971,7 +946,6 @@
             <w:pPr>
               <w:pStyle w:val="Normal"/>
               <w:jc w:val="left"/>
-              <w:keepNext/>
               <w:pBdr>
                 <w:bottom w:val="none" w:sz="0" w:space="0" w:color="000000"/>
                 <w:top w:val="none" w:sz="0" w:space="0" w:color="000000"/>
@@ -1016,7 +990,6 @@
             <w:pPr>
               <w:pStyle w:val="Normal"/>
               <w:jc w:val="left"/>
-              <w:keepNext/>
               <w:pBdr>
                 <w:bottom w:val="none" w:sz="0" w:space="0" w:color="000000"/>
                 <w:top w:val="none" w:sz="0" w:space="0" w:color="000000"/>
@@ -1061,7 +1034,6 @@
             <w:pPr>
               <w:pStyle w:val="Normal"/>
               <w:jc w:val="left"/>
-              <w:keepNext/>
               <w:pBdr>
                 <w:bottom w:val="none" w:sz="0" w:space="0" w:color="000000"/>
                 <w:top w:val="none" w:sz="0" w:space="0" w:color="000000"/>
@@ -1106,7 +1078,6 @@
             <w:pPr>
               <w:pStyle w:val="Normal"/>
               <w:jc w:val="left"/>
-              <w:keepNext/>
               <w:pBdr>
                 <w:bottom w:val="none" w:sz="0" w:space="0" w:color="000000"/>
                 <w:top w:val="none" w:sz="0" w:space="0" w:color="000000"/>
@@ -1151,7 +1122,6 @@
             <w:pPr>
               <w:pStyle w:val="Normal"/>
               <w:jc w:val="left"/>
-              <w:keepNext/>
               <w:pBdr>
                 <w:bottom w:val="none" w:sz="0" w:space="0" w:color="000000"/>
                 <w:top w:val="none" w:sz="0" w:space="0" w:color="000000"/>
@@ -2840,9 +2810,9 @@
 </file>
 
 <file path=customXml/itemProps1.xml><?xml version="1.0" encoding="utf-8"?>
-<ds:datastoreItem xmlns:ds="http://schemas.openxmlformats.org/officeDocument/2006/customXml" ds:itemID="{E53510C0-8246-4E7A-AB67-63A1D7BD5AF5}"/>
+<ds:datastoreItem xmlns:ds="http://schemas.openxmlformats.org/officeDocument/2006/customXml" ds:itemID="{1F3E6EF7-3780-42DD-9319-8F8BC46E1A9A}"/>
 </file>
 
 <file path=customXml/itemProps2.xml><?xml version="1.0" encoding="utf-8"?>
-<ds:datastoreItem xmlns:ds="http://schemas.openxmlformats.org/officeDocument/2006/customXml" ds:itemID="{22A10C61-5819-4346-9D49-6E8220304774}"/>
+<ds:datastoreItem xmlns:ds="http://schemas.openxmlformats.org/officeDocument/2006/customXml" ds:itemID="{900C3932-89CA-4A39-9C16-9844DB881CF4}"/>
 </file>
</xml_diff>

<commit_message>
Create first draft of 2023-03 quarterly report
</commit_message>
<xml_diff>
--- a/quarterly_reports/table_11_ft.docx
+++ b/quarterly_reports/table_11_ft.docx
@@ -9,11 +9,11 @@
         <w:tblLook w:firstRow="1" w:lastRow="0" w:firstColumn="0" w:lastColumn="0" w:noHBand="0" w:noVBand="1"/>
       </w:tblPr>
       <w:tblGrid>
-        <w:gridCol w:w="1080"/>
-        <w:gridCol w:w="1080"/>
-        <w:gridCol w:w="1080"/>
-        <w:gridCol w:w="1080"/>
-        <w:gridCol w:w="1080"/>
+        <w:gridCol w:w="1814"/>
+        <w:gridCol w:w="1814"/>
+        <w:gridCol w:w="1814"/>
+        <w:gridCol w:w="1814"/>
+        <w:gridCol w:w="1814"/>
       </w:tblGrid>
       <w:tr>
         <w:trPr>
@@ -24,8 +24,8 @@
         <w:tc>
           <w:tcPr>
             <w:tcBorders>
-              <w:bottom w:val="single" w:sz="16" w:space="0" w:color="666666"/>
-              <w:top w:val="single" w:sz="16" w:space="0" w:color="666666"/>
+              <w:bottom w:val="single" w:sz="12" w:space="0" w:color="666666"/>
+              <w:top w:val="single" w:sz="12" w:space="0" w:color="666666"/>
               <w:left w:val="none" w:sz="0" w:space="0" w:color="000000"/>
               <w:right w:val="none" w:sz="0" w:space="0" w:color="000000"/>
             </w:tcBorders>
@@ -68,8 +68,8 @@
         <w:tc>
           <w:tcPr>
             <w:tcBorders>
-              <w:bottom w:val="single" w:sz="16" w:space="0" w:color="666666"/>
-              <w:top w:val="single" w:sz="16" w:space="0" w:color="666666"/>
+              <w:bottom w:val="single" w:sz="12" w:space="0" w:color="666666"/>
+              <w:top w:val="single" w:sz="12" w:space="0" w:color="666666"/>
               <w:left w:val="none" w:sz="0" w:space="0" w:color="000000"/>
               <w:right w:val="none" w:sz="0" w:space="0" w:color="000000"/>
             </w:tcBorders>
@@ -105,15 +105,15 @@
                 <w:szCs w:val="22"/>
                 <w:color w:val="000000"/>
               </w:rPr>
-              <w:t xml:space="preserve">formatted_stats</w:t>
+              <w:t xml:space="preserve">Overall</w:t>
             </w:r>
           </w:p>
         </w:tc>
         <w:tc>
           <w:tcPr>
             <w:tcBorders>
-              <w:bottom w:val="single" w:sz="16" w:space="0" w:color="666666"/>
-              <w:top w:val="single" w:sz="16" w:space="0" w:color="666666"/>
+              <w:bottom w:val="single" w:sz="12" w:space="0" w:color="666666"/>
+              <w:top w:val="single" w:sz="12" w:space="0" w:color="666666"/>
               <w:left w:val="none" w:sz="0" w:space="0" w:color="000000"/>
               <w:right w:val="none" w:sz="0" w:space="0" w:color="000000"/>
             </w:tcBorders>
@@ -156,8 +156,8 @@
         <w:tc>
           <w:tcPr>
             <w:tcBorders>
-              <w:bottom w:val="single" w:sz="16" w:space="0" w:color="666666"/>
-              <w:top w:val="single" w:sz="16" w:space="0" w:color="666666"/>
+              <w:bottom w:val="single" w:sz="12" w:space="0" w:color="666666"/>
+              <w:top w:val="single" w:sz="12" w:space="0" w:color="666666"/>
               <w:left w:val="none" w:sz="0" w:space="0" w:color="000000"/>
               <w:right w:val="none" w:sz="0" w:space="0" w:color="000000"/>
             </w:tcBorders>
@@ -200,8 +200,8 @@
         <w:tc>
           <w:tcPr>
             <w:tcBorders>
-              <w:bottom w:val="single" w:sz="16" w:space="0" w:color="666666"/>
-              <w:top w:val="single" w:sz="16" w:space="0" w:color="666666"/>
+              <w:bottom w:val="single" w:sz="12" w:space="0" w:color="666666"/>
+              <w:top w:val="single" w:sz="12" w:space="0" w:color="666666"/>
               <w:left w:val="none" w:sz="0" w:space="0" w:color="000000"/>
               <w:right w:val="none" w:sz="0" w:space="0" w:color="000000"/>
             </w:tcBorders>
@@ -251,7 +251,7 @@
           <w:tcPr>
             <w:tcBorders>
               <w:bottom w:val="none" w:sz="0" w:space="0" w:color="000000"/>
-              <w:top w:val="single" w:sz="16" w:space="0" w:color="666666"/>
+              <w:top w:val="single" w:sz="12" w:space="0" w:color="666666"/>
               <w:left w:val="none" w:sz="0" w:space="0" w:color="000000"/>
               <w:right w:val="none" w:sz="0" w:space="0" w:color="000000"/>
             </w:tcBorders>
@@ -295,7 +295,7 @@
           <w:tcPr>
             <w:tcBorders>
               <w:bottom w:val="none" w:sz="0" w:space="0" w:color="000000"/>
-              <w:top w:val="single" w:sz="16" w:space="0" w:color="666666"/>
+              <w:top w:val="single" w:sz="12" w:space="0" w:color="666666"/>
               <w:left w:val="none" w:sz="0" w:space="0" w:color="000000"/>
               <w:right w:val="none" w:sz="0" w:space="0" w:color="000000"/>
             </w:tcBorders>
@@ -339,7 +339,7 @@
           <w:tcPr>
             <w:tcBorders>
               <w:bottom w:val="none" w:sz="0" w:space="0" w:color="000000"/>
-              <w:top w:val="single" w:sz="16" w:space="0" w:color="666666"/>
+              <w:top w:val="single" w:sz="12" w:space="0" w:color="666666"/>
               <w:left w:val="none" w:sz="0" w:space="0" w:color="000000"/>
               <w:right w:val="none" w:sz="0" w:space="0" w:color="000000"/>
             </w:tcBorders>
@@ -383,7 +383,7 @@
           <w:tcPr>
             <w:tcBorders>
               <w:bottom w:val="none" w:sz="0" w:space="0" w:color="000000"/>
-              <w:top w:val="single" w:sz="16" w:space="0" w:color="666666"/>
+              <w:top w:val="single" w:sz="12" w:space="0" w:color="666666"/>
               <w:left w:val="none" w:sz="0" w:space="0" w:color="000000"/>
               <w:right w:val="none" w:sz="0" w:space="0" w:color="000000"/>
             </w:tcBorders>
@@ -427,7 +427,7 @@
           <w:tcPr>
             <w:tcBorders>
               <w:bottom w:val="none" w:sz="0" w:space="0" w:color="000000"/>
-              <w:top w:val="single" w:sz="16" w:space="0" w:color="666666"/>
+              <w:top w:val="single" w:sz="12" w:space="0" w:color="666666"/>
               <w:left w:val="none" w:sz="0" w:space="0" w:color="000000"/>
               <w:right w:val="none" w:sz="0" w:space="0" w:color="000000"/>
             </w:tcBorders>
@@ -928,7 +928,7 @@
         <w:tc>
           <w:tcPr>
             <w:tcBorders>
-              <w:bottom w:val="single" w:sz="16" w:space="0" w:color="666666"/>
+              <w:bottom w:val="single" w:sz="12" w:space="0" w:color="666666"/>
               <w:top w:val="none" w:sz="0" w:space="0" w:color="000000"/>
               <w:left w:val="none" w:sz="0" w:space="0" w:color="000000"/>
               <w:right w:val="none" w:sz="0" w:space="0" w:color="000000"/>
@@ -972,7 +972,7 @@
         <w:tc>
           <w:tcPr>
             <w:tcBorders>
-              <w:bottom w:val="single" w:sz="16" w:space="0" w:color="666666"/>
+              <w:bottom w:val="single" w:sz="12" w:space="0" w:color="666666"/>
               <w:top w:val="none" w:sz="0" w:space="0" w:color="000000"/>
               <w:left w:val="none" w:sz="0" w:space="0" w:color="000000"/>
               <w:right w:val="none" w:sz="0" w:space="0" w:color="000000"/>
@@ -1016,7 +1016,7 @@
         <w:tc>
           <w:tcPr>
             <w:tcBorders>
-              <w:bottom w:val="single" w:sz="16" w:space="0" w:color="666666"/>
+              <w:bottom w:val="single" w:sz="12" w:space="0" w:color="666666"/>
               <w:top w:val="none" w:sz="0" w:space="0" w:color="000000"/>
               <w:left w:val="none" w:sz="0" w:space="0" w:color="000000"/>
               <w:right w:val="none" w:sz="0" w:space="0" w:color="000000"/>
@@ -1060,7 +1060,7 @@
         <w:tc>
           <w:tcPr>
             <w:tcBorders>
-              <w:bottom w:val="single" w:sz="16" w:space="0" w:color="666666"/>
+              <w:bottom w:val="single" w:sz="12" w:space="0" w:color="666666"/>
               <w:top w:val="none" w:sz="0" w:space="0" w:color="000000"/>
               <w:left w:val="none" w:sz="0" w:space="0" w:color="000000"/>
               <w:right w:val="none" w:sz="0" w:space="0" w:color="000000"/>
@@ -1104,7 +1104,7 @@
         <w:tc>
           <w:tcPr>
             <w:tcBorders>
-              <w:bottom w:val="single" w:sz="16" w:space="0" w:color="666666"/>
+              <w:bottom w:val="single" w:sz="12" w:space="0" w:color="666666"/>
               <w:top w:val="none" w:sz="0" w:space="0" w:color="000000"/>
               <w:left w:val="none" w:sz="0" w:space="0" w:color="000000"/>
               <w:right w:val="none" w:sz="0" w:space="0" w:color="000000"/>
@@ -2573,246 +2573,4 @@
   </a:objectDefaults>
   <a:extraClrSchemeLst/>
 </a:theme>
-</file>
-
-<file path=customXml/item1.xml><?xml version="1.0" encoding="utf-8"?>
-<ct:contentTypeSchema xmlns:ct="http://schemas.microsoft.com/office/2006/metadata/contentType" xmlns:ma="http://schemas.microsoft.com/office/2006/metadata/properties/metaAttributes" ct:_="" ma:_="" ma:contentTypeName="Document" ma:contentTypeID="0x01010032561353110FEA42BAAF301666702FCF" ma:contentTypeVersion="13" ma:contentTypeDescription="Create a new document." ma:contentTypeScope="" ma:versionID="1971c52690794fce746f6f05770e5404">
-  <xsd:schema xmlns:xsd="http://www.w3.org/2001/XMLSchema" xmlns:xs="http://www.w3.org/2001/XMLSchema" xmlns:p="http://schemas.microsoft.com/office/2006/metadata/properties" xmlns:ns2="0aa39948-3de8-40e0-98e7-bf846ca05556" xmlns:ns3="abb1820a-26b6-44f2-b938-9861746a7b9a" targetNamespace="http://schemas.microsoft.com/office/2006/metadata/properties" ma:root="true" ma:fieldsID="2a7e4d74a27da4d52af6b51af46d5402" ns2:_="" ns3:_="">
-    <xsd:import namespace="0aa39948-3de8-40e0-98e7-bf846ca05556"/>
-    <xsd:import namespace="abb1820a-26b6-44f2-b938-9861746a7b9a"/>
-    <xsd:element name="properties">
-      <xsd:complexType>
-        <xsd:sequence>
-          <xsd:element name="documentManagement">
-            <xsd:complexType>
-              <xsd:all>
-                <xsd:element ref="ns2:MediaServiceMetadata" minOccurs="0"/>
-                <xsd:element ref="ns2:MediaServiceFastMetadata" minOccurs="0"/>
-                <xsd:element ref="ns2:MediaServiceAutoKeyPoints" minOccurs="0"/>
-                <xsd:element ref="ns2:MediaServiceKeyPoints" minOccurs="0"/>
-                <xsd:element ref="ns2:lcf76f155ced4ddcb4097134ff3c332f" minOccurs="0"/>
-                <xsd:element ref="ns3:TaxCatchAll" minOccurs="0"/>
-                <xsd:element ref="ns2:MediaServiceOCR" minOccurs="0"/>
-                <xsd:element ref="ns2:MediaServiceGenerationTime" minOccurs="0"/>
-                <xsd:element ref="ns2:MediaServiceEventHashCode" minOccurs="0"/>
-                <xsd:element ref="ns2:MediaServiceDateTaken" minOccurs="0"/>
-                <xsd:element ref="ns3:SharedWithUsers" minOccurs="0"/>
-                <xsd:element ref="ns3:SharedWithDetails" minOccurs="0"/>
-              </xsd:all>
-            </xsd:complexType>
-          </xsd:element>
-        </xsd:sequence>
-      </xsd:complexType>
-    </xsd:element>
-  </xsd:schema>
-  <xsd:schema xmlns:xsd="http://www.w3.org/2001/XMLSchema" xmlns:xs="http://www.w3.org/2001/XMLSchema" xmlns:dms="http://schemas.microsoft.com/office/2006/documentManagement/types" xmlns:pc="http://schemas.microsoft.com/office/infopath/2007/PartnerControls" targetNamespace="0aa39948-3de8-40e0-98e7-bf846ca05556" elementFormDefault="qualified">
-    <xsd:import namespace="http://schemas.microsoft.com/office/2006/documentManagement/types"/>
-    <xsd:import namespace="http://schemas.microsoft.com/office/infopath/2007/PartnerControls"/>
-    <xsd:element name="MediaServiceMetadata" ma:index="8" nillable="true" ma:displayName="MediaServiceMetadata" ma:hidden="true" ma:internalName="MediaServiceMetadata" ma:readOnly="true">
-      <xsd:simpleType>
-        <xsd:restriction base="dms:Note"/>
-      </xsd:simpleType>
-    </xsd:element>
-    <xsd:element name="MediaServiceFastMetadata" ma:index="9" nillable="true" ma:displayName="MediaServiceFastMetadata" ma:hidden="true" ma:internalName="MediaServiceFastMetadata" ma:readOnly="true">
-      <xsd:simpleType>
-        <xsd:restriction base="dms:Note"/>
-      </xsd:simpleType>
-    </xsd:element>
-    <xsd:element name="MediaServiceAutoKeyPoints" ma:index="10" nillable="true" ma:displayName="MediaServiceAutoKeyPoints" ma:hidden="true" ma:internalName="MediaServiceAutoKeyPoints" ma:readOnly="true">
-      <xsd:simpleType>
-        <xsd:restriction base="dms:Note"/>
-      </xsd:simpleType>
-    </xsd:element>
-    <xsd:element name="MediaServiceKeyPoints" ma:index="11" nillable="true" ma:displayName="KeyPoints" ma:internalName="MediaServiceKeyPoints" ma:readOnly="true">
-      <xsd:simpleType>
-        <xsd:restriction base="dms:Note">
-          <xsd:maxLength value="255"/>
-        </xsd:restriction>
-      </xsd:simpleType>
-    </xsd:element>
-    <xsd:element name="lcf76f155ced4ddcb4097134ff3c332f" ma:index="13" nillable="true" ma:taxonomy="true" ma:internalName="lcf76f155ced4ddcb4097134ff3c332f" ma:taxonomyFieldName="MediaServiceImageTags" ma:displayName="Image Tags" ma:readOnly="false" ma:fieldId="{5cf76f15-5ced-4ddc-b409-7134ff3c332f}" ma:taxonomyMulti="true" ma:sspId="dd802298-ac7f-4dc9-a73d-133dd7ac0fd3" ma:termSetId="09814cd3-568e-fe90-9814-8d621ff8fb84" ma:anchorId="fba54fb3-c3e1-fe81-a776-ca4b69148c4d" ma:open="true" ma:isKeyword="false">
-      <xsd:complexType>
-        <xsd:sequence>
-          <xsd:element ref="pc:Terms" minOccurs="0" maxOccurs="1"/>
-        </xsd:sequence>
-      </xsd:complexType>
-    </xsd:element>
-    <xsd:element name="MediaServiceOCR" ma:index="15" nillable="true" ma:displayName="Extracted Text" ma:internalName="MediaServiceOCR" ma:readOnly="true">
-      <xsd:simpleType>
-        <xsd:restriction base="dms:Note">
-          <xsd:maxLength value="255"/>
-        </xsd:restriction>
-      </xsd:simpleType>
-    </xsd:element>
-    <xsd:element name="MediaServiceGenerationTime" ma:index="16" nillable="true" ma:displayName="MediaServiceGenerationTime" ma:hidden="true" ma:internalName="MediaServiceGenerationTime" ma:readOnly="true">
-      <xsd:simpleType>
-        <xsd:restriction base="dms:Text"/>
-      </xsd:simpleType>
-    </xsd:element>
-    <xsd:element name="MediaServiceEventHashCode" ma:index="17" nillable="true" ma:displayName="MediaServiceEventHashCode" ma:hidden="true" ma:internalName="MediaServiceEventHashCode" ma:readOnly="true">
-      <xsd:simpleType>
-        <xsd:restriction base="dms:Text"/>
-      </xsd:simpleType>
-    </xsd:element>
-    <xsd:element name="MediaServiceDateTaken" ma:index="18" nillable="true" ma:displayName="MediaServiceDateTaken" ma:hidden="true" ma:internalName="MediaServiceDateTaken" ma:readOnly="true">
-      <xsd:simpleType>
-        <xsd:restriction base="dms:Text"/>
-      </xsd:simpleType>
-    </xsd:element>
-  </xsd:schema>
-  <xsd:schema xmlns:xsd="http://www.w3.org/2001/XMLSchema" xmlns:xs="http://www.w3.org/2001/XMLSchema" xmlns:dms="http://schemas.microsoft.com/office/2006/documentManagement/types" xmlns:pc="http://schemas.microsoft.com/office/infopath/2007/PartnerControls" targetNamespace="abb1820a-26b6-44f2-b938-9861746a7b9a" elementFormDefault="qualified">
-    <xsd:import namespace="http://schemas.microsoft.com/office/2006/documentManagement/types"/>
-    <xsd:import namespace="http://schemas.microsoft.com/office/infopath/2007/PartnerControls"/>
-    <xsd:element name="TaxCatchAll" ma:index="14" nillable="true" ma:displayName="Taxonomy Catch All Column" ma:hidden="true" ma:list="{dd007225-e316-4aa6-b526-431e5738c9a1}" ma:internalName="TaxCatchAll" ma:showField="CatchAllData" ma:web="abb1820a-26b6-44f2-b938-9861746a7b9a">
-      <xsd:complexType>
-        <xsd:complexContent>
-          <xsd:extension base="dms:MultiChoiceLookup">
-            <xsd:sequence>
-              <xsd:element name="Value" type="dms:Lookup" maxOccurs="unbounded" minOccurs="0" nillable="true"/>
-            </xsd:sequence>
-          </xsd:extension>
-        </xsd:complexContent>
-      </xsd:complexType>
-    </xsd:element>
-    <xsd:element name="SharedWithUsers" ma:index="19" nillable="true" ma:displayName="Shared With" ma:internalName="SharedWithUsers" ma:readOnly="true">
-      <xsd:complexType>
-        <xsd:complexContent>
-          <xsd:extension base="dms:UserMulti">
-            <xsd:sequence>
-              <xsd:element name="UserInfo" minOccurs="0" maxOccurs="unbounded">
-                <xsd:complexType>
-                  <xsd:sequence>
-                    <xsd:element name="DisplayName" type="xsd:string" minOccurs="0"/>
-                    <xsd:element name="AccountId" type="dms:UserId" minOccurs="0" nillable="true"/>
-                    <xsd:element name="AccountType" type="xsd:string" minOccurs="0"/>
-                  </xsd:sequence>
-                </xsd:complexType>
-              </xsd:element>
-            </xsd:sequence>
-          </xsd:extension>
-        </xsd:complexContent>
-      </xsd:complexType>
-    </xsd:element>
-    <xsd:element name="SharedWithDetails" ma:index="20" nillable="true" ma:displayName="Shared With Details" ma:internalName="SharedWithDetails" ma:readOnly="true">
-      <xsd:simpleType>
-        <xsd:restriction base="dms:Note">
-          <xsd:maxLength value="255"/>
-        </xsd:restriction>
-      </xsd:simpleType>
-    </xsd:element>
-  </xsd:schema>
-  <xsd:schema xmlns="http://schemas.openxmlformats.org/package/2006/metadata/core-properties" xmlns:xsd="http://www.w3.org/2001/XMLSchema" xmlns:xsi="http://www.w3.org/2001/XMLSchema-instance" xmlns:dc="http://purl.org/dc/elements/1.1/" xmlns:dcterms="http://purl.org/dc/terms/" xmlns:odoc="http://schemas.microsoft.com/internal/obd" targetNamespace="http://schemas.openxmlformats.org/package/2006/metadata/core-properties" elementFormDefault="qualified" attributeFormDefault="unqualified" blockDefault="#all">
-    <xsd:import namespace="http://purl.org/dc/elements/1.1/" schemaLocation="http://dublincore.org/schemas/xmls/qdc/2003/04/02/dc.xsd"/>
-    <xsd:import namespace="http://purl.org/dc/terms/" schemaLocation="http://dublincore.org/schemas/xmls/qdc/2003/04/02/dcterms.xsd"/>
-    <xsd:element name="coreProperties" type="CT_coreProperties"/>
-    <xsd:complexType name="CT_coreProperties">
-      <xsd:all>
-        <xsd:element ref="dc:creator" minOccurs="0" maxOccurs="1"/>
-        <xsd:element ref="dcterms:created" minOccurs="0" maxOccurs="1"/>
-        <xsd:element ref="dc:identifier" minOccurs="0" maxOccurs="1"/>
-        <xsd:element name="contentType" minOccurs="0" maxOccurs="1" type="xsd:string" ma:index="0" ma:displayName="Content Type"/>
-        <xsd:element ref="dc:title" minOccurs="0" maxOccurs="1" ma:index="4" ma:displayName="Title"/>
-        <xsd:element ref="dc:subject" minOccurs="0" maxOccurs="1"/>
-        <xsd:element ref="dc:description" minOccurs="0" maxOccurs="1"/>
-        <xsd:element name="keywords" minOccurs="0" maxOccurs="1" type="xsd:string"/>
-        <xsd:element ref="dc:language" minOccurs="0" maxOccurs="1"/>
-        <xsd:element name="category" minOccurs="0" maxOccurs="1" type="xsd:string"/>
-        <xsd:element name="version" minOccurs="0" maxOccurs="1" type="xsd:string"/>
-        <xsd:element name="revision" minOccurs="0" maxOccurs="1" type="xsd:string">
-          <xsd:annotation>
-            <xsd:documentation>
-                        This value indicates the number of saves or revisions. The application is responsible for updating this value after each revision.
-                    </xsd:documentation>
-          </xsd:annotation>
-        </xsd:element>
-        <xsd:element name="lastModifiedBy" minOccurs="0" maxOccurs="1" type="xsd:string"/>
-        <xsd:element ref="dcterms:modified" minOccurs="0" maxOccurs="1"/>
-        <xsd:element name="contentStatus" minOccurs="0" maxOccurs="1" type="xsd:string"/>
-      </xsd:all>
-    </xsd:complexType>
-  </xsd:schema>
-  <xs:schema xmlns:pc="http://schemas.microsoft.com/office/infopath/2007/PartnerControls" xmlns:xs="http://www.w3.org/2001/XMLSchema" targetNamespace="http://schemas.microsoft.com/office/infopath/2007/PartnerControls" elementFormDefault="qualified" attributeFormDefault="unqualified">
-    <xs:element name="Person">
-      <xs:complexType>
-        <xs:sequence>
-          <xs:element ref="pc:DisplayName" minOccurs="0"/>
-          <xs:element ref="pc:AccountId" minOccurs="0"/>
-          <xs:element ref="pc:AccountType" minOccurs="0"/>
-        </xs:sequence>
-      </xs:complexType>
-    </xs:element>
-    <xs:element name="DisplayName" type="xs:string"/>
-    <xs:element name="AccountId" type="xs:string"/>
-    <xs:element name="AccountType" type="xs:string"/>
-    <xs:element name="BDCAssociatedEntity">
-      <xs:complexType>
-        <xs:sequence>
-          <xs:element ref="pc:BDCEntity" minOccurs="0" maxOccurs="unbounded"/>
-        </xs:sequence>
-        <xs:attribute ref="pc:EntityNamespace"/>
-        <xs:attribute ref="pc:EntityName"/>
-        <xs:attribute ref="pc:SystemInstanceName"/>
-        <xs:attribute ref="pc:AssociationName"/>
-      </xs:complexType>
-    </xs:element>
-    <xs:attribute name="EntityNamespace" type="xs:string"/>
-    <xs:attribute name="EntityName" type="xs:string"/>
-    <xs:attribute name="SystemInstanceName" type="xs:string"/>
-    <xs:attribute name="AssociationName" type="xs:string"/>
-    <xs:element name="BDCEntity">
-      <xs:complexType>
-        <xs:sequence>
-          <xs:element ref="pc:EntityDisplayName" minOccurs="0"/>
-          <xs:element ref="pc:EntityInstanceReference" minOccurs="0"/>
-          <xs:element ref="pc:EntityId1" minOccurs="0"/>
-          <xs:element ref="pc:EntityId2" minOccurs="0"/>
-          <xs:element ref="pc:EntityId3" minOccurs="0"/>
-          <xs:element ref="pc:EntityId4" minOccurs="0"/>
-          <xs:element ref="pc:EntityId5" minOccurs="0"/>
-        </xs:sequence>
-      </xs:complexType>
-    </xs:element>
-    <xs:element name="EntityDisplayName" type="xs:string"/>
-    <xs:element name="EntityInstanceReference" type="xs:string"/>
-    <xs:element name="EntityId1" type="xs:string"/>
-    <xs:element name="EntityId2" type="xs:string"/>
-    <xs:element name="EntityId3" type="xs:string"/>
-    <xs:element name="EntityId4" type="xs:string"/>
-    <xs:element name="EntityId5" type="xs:string"/>
-    <xs:element name="Terms">
-      <xs:complexType>
-        <xs:sequence>
-          <xs:element ref="pc:TermInfo" minOccurs="0" maxOccurs="unbounded"/>
-        </xs:sequence>
-      </xs:complexType>
-    </xs:element>
-    <xs:element name="TermInfo">
-      <xs:complexType>
-        <xs:sequence>
-          <xs:element ref="pc:TermName" minOccurs="0"/>
-          <xs:element ref="pc:TermId" minOccurs="0"/>
-        </xs:sequence>
-      </xs:complexType>
-    </xs:element>
-    <xs:element name="TermName" type="xs:string"/>
-    <xs:element name="TermId" type="xs:string"/>
-  </xs:schema>
-</ct:contentTypeSchema>
-</file>
-
-<file path=customXml/item2.xml><?xml version="1.0" encoding="utf-8"?>
-<?mso-contentType ?>
-<FormTemplates xmlns="http://schemas.microsoft.com/sharepoint/v3/contenttype/forms">
-  <Display>DocumentLibraryForm</Display>
-  <Edit>DocumentLibraryForm</Edit>
-  <New>DocumentLibraryForm</New>
-</FormTemplates>
-</file>
-
-<file path=customXml/itemProps1.xml><?xml version="1.0" encoding="utf-8"?>
-<ds:datastoreItem xmlns:ds="http://schemas.openxmlformats.org/officeDocument/2006/customXml" ds:itemID="{1F3E6EF7-3780-42DD-9319-8F8BC46E1A9A}"/>
-</file>
-
-<file path=customXml/itemProps2.xml><?xml version="1.0" encoding="utf-8"?>
-<ds:datastoreItem xmlns:ds="http://schemas.openxmlformats.org/officeDocument/2006/customXml" ds:itemID="{900C3932-89CA-4A39-9C16-9844DB881CF4}"/>
 </file>
</xml_diff>